<commit_message>
docs: Added the ingredient's brand name.
</commit_message>
<xml_diff>
--- a/400 Hong Kong Dollar Ingredients.docx
+++ b/400 Hong Kong Dollar Ingredients.docx
@@ -147,7 +147,10 @@
         </w:rPr>
       </w:pPr>
       <w:r>
-        <w:rPr/>
+        <w:rPr>
+          <w:sz w:val="24"/>
+          <w:szCs w:val="24"/>
+        </w:rPr>
         <w:drawing>
           <wp:anchor behindDoc="0" distT="0" distB="0" distL="0" distR="0" simplePos="0" locked="0" layoutInCell="0" allowOverlap="1" relativeHeight="2">
             <wp:simplePos x="0" y="0"/>
@@ -209,7 +212,10 @@
         </w:rPr>
       </w:pPr>
       <w:r>
-        <w:rPr/>
+        <w:rPr>
+          <w:sz w:val="24"/>
+          <w:szCs w:val="24"/>
+        </w:rPr>
       </w:r>
     </w:p>
     <w:p>
@@ -285,19 +291,25 @@
         </w:rPr>
       </w:pPr>
       <w:r>
-        <w:rPr/>
-      </w:r>
-    </w:p>
-    <w:p>
-      <w:pPr>
-        <w:pStyle w:val="ListParagraph"/>
-        <w:rPr>
-          <w:sz w:val="24"/>
-          <w:szCs w:val="24"/>
-        </w:rPr>
-      </w:pPr>
-      <w:r>
-        <w:rPr/>
+        <w:rPr>
+          <w:sz w:val="24"/>
+          <w:szCs w:val="24"/>
+        </w:rPr>
+      </w:r>
+    </w:p>
+    <w:p>
+      <w:pPr>
+        <w:pStyle w:val="ListParagraph"/>
+        <w:rPr>
+          <w:sz w:val="24"/>
+          <w:szCs w:val="24"/>
+        </w:rPr>
+      </w:pPr>
+      <w:r>
+        <w:rPr>
+          <w:sz w:val="24"/>
+          <w:szCs w:val="24"/>
+        </w:rPr>
       </w:r>
     </w:p>
     <w:p>
@@ -317,7 +329,7 @@
           <w:sz w:val="24"/>
           <w:szCs w:val="24"/>
         </w:rPr>
-        <w:t>Instant Noodle 1 box – Enough for 30 meals</w:t>
+        <w:t>Nissin Demae Iccho Sesame Oil Noodle 100GM 1 box – Enough for 30 meals</w:t>
       </w:r>
     </w:p>
     <w:p>
@@ -389,7 +401,10 @@
         </w:rPr>
       </w:pPr>
       <w:r>
-        <w:rPr/>
+        <w:rPr>
+          <w:sz w:val="24"/>
+          <w:szCs w:val="24"/>
+        </w:rPr>
         <w:drawing>
           <wp:anchor behindDoc="0" distT="0" distB="0" distL="0" distR="0" simplePos="0" locked="0" layoutInCell="0" allowOverlap="1" relativeHeight="3">
             <wp:simplePos x="0" y="0"/>
@@ -446,7 +461,10 @@
         </w:rPr>
       </w:pPr>
       <w:r>
-        <w:rPr/>
+        <w:rPr>
+          <w:sz w:val="24"/>
+          <w:szCs w:val="24"/>
+        </w:rPr>
       </w:r>
     </w:p>
     <w:p>
@@ -613,7 +631,10 @@
         </w:rPr>
       </w:pPr>
       <w:r>
-        <w:rPr/>
+        <w:rPr>
+          <w:sz w:val="24"/>
+          <w:szCs w:val="24"/>
+        </w:rPr>
         <w:drawing>
           <wp:anchor behindDoc="0" distT="0" distB="0" distL="0" distR="0" simplePos="0" locked="0" layoutInCell="0" allowOverlap="1" relativeHeight="4">
             <wp:simplePos x="0" y="0"/>
@@ -670,55 +691,70 @@
         </w:rPr>
       </w:pPr>
       <w:r>
-        <w:rPr/>
-      </w:r>
-    </w:p>
-    <w:p>
-      <w:pPr>
-        <w:pStyle w:val="ListParagraph"/>
-        <w:rPr>
-          <w:sz w:val="24"/>
-          <w:szCs w:val="24"/>
-        </w:rPr>
-      </w:pPr>
-      <w:r>
-        <w:rPr/>
-      </w:r>
-    </w:p>
-    <w:p>
-      <w:pPr>
-        <w:pStyle w:val="ListParagraph"/>
-        <w:rPr>
-          <w:sz w:val="24"/>
-          <w:szCs w:val="24"/>
-        </w:rPr>
-      </w:pPr>
-      <w:r>
-        <w:rPr/>
-      </w:r>
-    </w:p>
-    <w:p>
-      <w:pPr>
-        <w:pStyle w:val="ListParagraph"/>
-        <w:rPr>
-          <w:sz w:val="24"/>
-          <w:szCs w:val="24"/>
-        </w:rPr>
-      </w:pPr>
-      <w:r>
-        <w:rPr/>
-      </w:r>
-    </w:p>
-    <w:p>
-      <w:pPr>
-        <w:pStyle w:val="ListParagraph"/>
-        <w:rPr>
-          <w:sz w:val="24"/>
-          <w:szCs w:val="24"/>
-        </w:rPr>
-      </w:pPr>
-      <w:r>
-        <w:rPr/>
+        <w:rPr>
+          <w:sz w:val="24"/>
+          <w:szCs w:val="24"/>
+        </w:rPr>
+      </w:r>
+    </w:p>
+    <w:p>
+      <w:pPr>
+        <w:pStyle w:val="ListParagraph"/>
+        <w:rPr>
+          <w:sz w:val="24"/>
+          <w:szCs w:val="24"/>
+        </w:rPr>
+      </w:pPr>
+      <w:r>
+        <w:rPr>
+          <w:sz w:val="24"/>
+          <w:szCs w:val="24"/>
+        </w:rPr>
+      </w:r>
+    </w:p>
+    <w:p>
+      <w:pPr>
+        <w:pStyle w:val="ListParagraph"/>
+        <w:rPr>
+          <w:sz w:val="24"/>
+          <w:szCs w:val="24"/>
+        </w:rPr>
+      </w:pPr>
+      <w:r>
+        <w:rPr>
+          <w:sz w:val="24"/>
+          <w:szCs w:val="24"/>
+        </w:rPr>
+      </w:r>
+    </w:p>
+    <w:p>
+      <w:pPr>
+        <w:pStyle w:val="ListParagraph"/>
+        <w:rPr>
+          <w:sz w:val="24"/>
+          <w:szCs w:val="24"/>
+        </w:rPr>
+      </w:pPr>
+      <w:r>
+        <w:rPr>
+          <w:sz w:val="24"/>
+          <w:szCs w:val="24"/>
+        </w:rPr>
+      </w:r>
+    </w:p>
+    <w:p>
+      <w:pPr>
+        <w:pStyle w:val="ListParagraph"/>
+        <w:rPr>
+          <w:sz w:val="24"/>
+          <w:szCs w:val="24"/>
+        </w:rPr>
+      </w:pPr>
+      <w:r>
+        <w:rPr>
+          <w:sz w:val="24"/>
+          <w:szCs w:val="24"/>
+        </w:rPr>
       </w:r>
     </w:p>
     <w:p>
@@ -845,7 +881,10 @@
         </w:rPr>
       </w:pPr>
       <w:r>
-        <w:rPr/>
+        <w:rPr>
+          <w:sz w:val="24"/>
+          <w:szCs w:val="24"/>
+        </w:rPr>
         <w:drawing>
           <wp:anchor behindDoc="0" distT="0" distB="0" distL="0" distR="0" simplePos="0" locked="0" layoutInCell="0" allowOverlap="1" relativeHeight="5">
             <wp:simplePos x="0" y="0"/>
@@ -902,79 +941,100 @@
         </w:rPr>
       </w:pPr>
       <w:r>
-        <w:rPr/>
-      </w:r>
-    </w:p>
-    <w:p>
-      <w:pPr>
-        <w:pStyle w:val="ListParagraph"/>
-        <w:rPr>
-          <w:sz w:val="24"/>
-          <w:szCs w:val="24"/>
-        </w:rPr>
-      </w:pPr>
-      <w:r>
-        <w:rPr/>
-      </w:r>
-    </w:p>
-    <w:p>
-      <w:pPr>
-        <w:pStyle w:val="ListParagraph"/>
-        <w:rPr>
-          <w:sz w:val="24"/>
-          <w:szCs w:val="24"/>
-        </w:rPr>
-      </w:pPr>
-      <w:r>
-        <w:rPr/>
-      </w:r>
-    </w:p>
-    <w:p>
-      <w:pPr>
-        <w:pStyle w:val="ListParagraph"/>
-        <w:rPr>
-          <w:sz w:val="24"/>
-          <w:szCs w:val="24"/>
-        </w:rPr>
-      </w:pPr>
-      <w:r>
-        <w:rPr/>
-      </w:r>
-    </w:p>
-    <w:p>
-      <w:pPr>
-        <w:pStyle w:val="ListParagraph"/>
-        <w:rPr>
-          <w:sz w:val="24"/>
-          <w:szCs w:val="24"/>
-        </w:rPr>
-      </w:pPr>
-      <w:r>
-        <w:rPr/>
-      </w:r>
-    </w:p>
-    <w:p>
-      <w:pPr>
-        <w:pStyle w:val="ListParagraph"/>
-        <w:rPr>
-          <w:sz w:val="24"/>
-          <w:szCs w:val="24"/>
-        </w:rPr>
-      </w:pPr>
-      <w:r>
-        <w:rPr/>
-      </w:r>
-    </w:p>
-    <w:p>
-      <w:pPr>
-        <w:pStyle w:val="ListParagraph"/>
-        <w:rPr>
-          <w:sz w:val="24"/>
-          <w:szCs w:val="24"/>
-        </w:rPr>
-      </w:pPr>
-      <w:r>
-        <w:rPr/>
+        <w:rPr>
+          <w:sz w:val="24"/>
+          <w:szCs w:val="24"/>
+        </w:rPr>
+      </w:r>
+    </w:p>
+    <w:p>
+      <w:pPr>
+        <w:pStyle w:val="ListParagraph"/>
+        <w:rPr>
+          <w:sz w:val="24"/>
+          <w:szCs w:val="24"/>
+        </w:rPr>
+      </w:pPr>
+      <w:r>
+        <w:rPr>
+          <w:sz w:val="24"/>
+          <w:szCs w:val="24"/>
+        </w:rPr>
+      </w:r>
+    </w:p>
+    <w:p>
+      <w:pPr>
+        <w:pStyle w:val="ListParagraph"/>
+        <w:rPr>
+          <w:sz w:val="24"/>
+          <w:szCs w:val="24"/>
+        </w:rPr>
+      </w:pPr>
+      <w:r>
+        <w:rPr>
+          <w:sz w:val="24"/>
+          <w:szCs w:val="24"/>
+        </w:rPr>
+      </w:r>
+    </w:p>
+    <w:p>
+      <w:pPr>
+        <w:pStyle w:val="ListParagraph"/>
+        <w:rPr>
+          <w:sz w:val="24"/>
+          <w:szCs w:val="24"/>
+        </w:rPr>
+      </w:pPr>
+      <w:r>
+        <w:rPr>
+          <w:sz w:val="24"/>
+          <w:szCs w:val="24"/>
+        </w:rPr>
+      </w:r>
+    </w:p>
+    <w:p>
+      <w:pPr>
+        <w:pStyle w:val="ListParagraph"/>
+        <w:rPr>
+          <w:sz w:val="24"/>
+          <w:szCs w:val="24"/>
+        </w:rPr>
+      </w:pPr>
+      <w:r>
+        <w:rPr>
+          <w:sz w:val="24"/>
+          <w:szCs w:val="24"/>
+        </w:rPr>
+      </w:r>
+    </w:p>
+    <w:p>
+      <w:pPr>
+        <w:pStyle w:val="ListParagraph"/>
+        <w:rPr>
+          <w:sz w:val="24"/>
+          <w:szCs w:val="24"/>
+        </w:rPr>
+      </w:pPr>
+      <w:r>
+        <w:rPr>
+          <w:sz w:val="24"/>
+          <w:szCs w:val="24"/>
+        </w:rPr>
+      </w:r>
+    </w:p>
+    <w:p>
+      <w:pPr>
+        <w:pStyle w:val="ListParagraph"/>
+        <w:rPr>
+          <w:sz w:val="24"/>
+          <w:szCs w:val="24"/>
+        </w:rPr>
+      </w:pPr>
+      <w:r>
+        <w:rPr>
+          <w:sz w:val="24"/>
+          <w:szCs w:val="24"/>
+        </w:rPr>
       </w:r>
     </w:p>
     <w:p>
@@ -1016,14 +1076,7 @@
           <w:sz w:val="24"/>
           <w:szCs w:val="24"/>
         </w:rPr>
-        <w:t xml:space="preserve">Best Mart 360 Premium Thai Fragrant Rice 5kg </w:t>
-      </w:r>
-      <w:r>
-        <w:rPr>
-          <w:sz w:val="24"/>
-          <w:szCs w:val="24"/>
-        </w:rPr>
-        <w:t>– Enough for 30   meals</w:t>
+        <w:t>Best Mart 360 Premium Thai Fragrant Rice 5kg – Enough for 30   meals</w:t>
       </w:r>
     </w:p>
     <w:p>
@@ -1043,14 +1096,7 @@
           <w:sz w:val="24"/>
           <w:szCs w:val="24"/>
         </w:rPr>
-        <w:t xml:space="preserve">Brought from </w:t>
-      </w:r>
-      <w:r>
-        <w:rPr>
-          <w:sz w:val="24"/>
-          <w:szCs w:val="24"/>
-        </w:rPr>
-        <w:t>Best Mart 360</w:t>
+        <w:t>Brought from Best Mart 360</w:t>
       </w:r>
     </w:p>
     <w:p>
@@ -1070,21 +1116,7 @@
           <w:sz w:val="24"/>
           <w:szCs w:val="24"/>
         </w:rPr>
-        <w:t>Approximately ~ $</w:t>
-      </w:r>
-      <w:r>
-        <w:rPr>
-          <w:sz w:val="24"/>
-          <w:szCs w:val="24"/>
-        </w:rPr>
-        <w:t>49</w:t>
-      </w:r>
-      <w:r>
-        <w:rPr>
-          <w:sz w:val="24"/>
-          <w:szCs w:val="24"/>
-        </w:rPr>
-        <w:t xml:space="preserve"> per packet </w:t>
+        <w:t xml:space="preserve">Approximately ~ $49 per packet </w:t>
       </w:r>
     </w:p>
     <w:p>
@@ -1104,14 +1136,7 @@
           <w:sz w:val="24"/>
           <w:szCs w:val="24"/>
         </w:rPr>
-        <w:t>Price: $</w:t>
-      </w:r>
-      <w:r>
-        <w:rPr>
-          <w:sz w:val="24"/>
-          <w:szCs w:val="24"/>
-        </w:rPr>
-        <w:t>49</w:t>
+        <w:t>Price: $49</w:t>
       </w:r>
     </w:p>
     <w:p>
@@ -1128,19 +1153,25 @@
         </w:rPr>
       </w:pPr>
       <w:r>
-        <w:rPr/>
-      </w:r>
-    </w:p>
-    <w:p>
-      <w:pPr>
-        <w:pStyle w:val="ListParagraph"/>
-        <w:rPr>
-          <w:sz w:val="24"/>
-          <w:szCs w:val="24"/>
-        </w:rPr>
-      </w:pPr>
-      <w:r>
-        <w:rPr/>
+        <w:rPr>
+          <w:sz w:val="24"/>
+          <w:szCs w:val="24"/>
+        </w:rPr>
+      </w:r>
+    </w:p>
+    <w:p>
+      <w:pPr>
+        <w:pStyle w:val="ListParagraph"/>
+        <w:rPr>
+          <w:sz w:val="24"/>
+          <w:szCs w:val="24"/>
+        </w:rPr>
+      </w:pPr>
+      <w:r>
+        <w:rPr>
+          <w:sz w:val="24"/>
+          <w:szCs w:val="24"/>
+        </w:rPr>
         <w:drawing>
           <wp:anchor behindDoc="0" distT="0" distB="0" distL="0" distR="0" simplePos="0" locked="0" layoutInCell="0" allowOverlap="1" relativeHeight="6">
             <wp:simplePos x="0" y="0"/>
@@ -1197,91 +1228,115 @@
         </w:rPr>
       </w:pPr>
       <w:r>
-        <w:rPr/>
-      </w:r>
-    </w:p>
-    <w:p>
-      <w:pPr>
-        <w:pStyle w:val="ListParagraph"/>
-        <w:rPr>
-          <w:sz w:val="24"/>
-          <w:szCs w:val="24"/>
-        </w:rPr>
-      </w:pPr>
-      <w:r>
-        <w:rPr/>
-      </w:r>
-    </w:p>
-    <w:p>
-      <w:pPr>
-        <w:pStyle w:val="ListParagraph"/>
-        <w:rPr>
-          <w:sz w:val="24"/>
-          <w:szCs w:val="24"/>
-        </w:rPr>
-      </w:pPr>
-      <w:r>
-        <w:rPr/>
-      </w:r>
-    </w:p>
-    <w:p>
-      <w:pPr>
-        <w:pStyle w:val="ListParagraph"/>
-        <w:rPr>
-          <w:sz w:val="24"/>
-          <w:szCs w:val="24"/>
-        </w:rPr>
-      </w:pPr>
-      <w:r>
-        <w:rPr/>
-      </w:r>
-    </w:p>
-    <w:p>
-      <w:pPr>
-        <w:pStyle w:val="ListParagraph"/>
-        <w:rPr>
-          <w:sz w:val="24"/>
-          <w:szCs w:val="24"/>
-        </w:rPr>
-      </w:pPr>
-      <w:r>
-        <w:rPr/>
-      </w:r>
-    </w:p>
-    <w:p>
-      <w:pPr>
-        <w:pStyle w:val="ListParagraph"/>
-        <w:rPr>
-          <w:sz w:val="24"/>
-          <w:szCs w:val="24"/>
-        </w:rPr>
-      </w:pPr>
-      <w:r>
-        <w:rPr/>
-      </w:r>
-    </w:p>
-    <w:p>
-      <w:pPr>
-        <w:pStyle w:val="ListParagraph"/>
-        <w:rPr>
-          <w:sz w:val="24"/>
-          <w:szCs w:val="24"/>
-        </w:rPr>
-      </w:pPr>
-      <w:r>
-        <w:rPr/>
-      </w:r>
-    </w:p>
-    <w:p>
-      <w:pPr>
-        <w:pStyle w:val="ListParagraph"/>
-        <w:rPr>
-          <w:sz w:val="24"/>
-          <w:szCs w:val="24"/>
-        </w:rPr>
-      </w:pPr>
-      <w:r>
-        <w:rPr/>
+        <w:rPr>
+          <w:sz w:val="24"/>
+          <w:szCs w:val="24"/>
+        </w:rPr>
+      </w:r>
+    </w:p>
+    <w:p>
+      <w:pPr>
+        <w:pStyle w:val="ListParagraph"/>
+        <w:rPr>
+          <w:sz w:val="24"/>
+          <w:szCs w:val="24"/>
+        </w:rPr>
+      </w:pPr>
+      <w:r>
+        <w:rPr>
+          <w:sz w:val="24"/>
+          <w:szCs w:val="24"/>
+        </w:rPr>
+      </w:r>
+    </w:p>
+    <w:p>
+      <w:pPr>
+        <w:pStyle w:val="ListParagraph"/>
+        <w:rPr>
+          <w:sz w:val="24"/>
+          <w:szCs w:val="24"/>
+        </w:rPr>
+      </w:pPr>
+      <w:r>
+        <w:rPr>
+          <w:sz w:val="24"/>
+          <w:szCs w:val="24"/>
+        </w:rPr>
+      </w:r>
+    </w:p>
+    <w:p>
+      <w:pPr>
+        <w:pStyle w:val="ListParagraph"/>
+        <w:rPr>
+          <w:sz w:val="24"/>
+          <w:szCs w:val="24"/>
+        </w:rPr>
+      </w:pPr>
+      <w:r>
+        <w:rPr>
+          <w:sz w:val="24"/>
+          <w:szCs w:val="24"/>
+        </w:rPr>
+      </w:r>
+    </w:p>
+    <w:p>
+      <w:pPr>
+        <w:pStyle w:val="ListParagraph"/>
+        <w:rPr>
+          <w:sz w:val="24"/>
+          <w:szCs w:val="24"/>
+        </w:rPr>
+      </w:pPr>
+      <w:r>
+        <w:rPr>
+          <w:sz w:val="24"/>
+          <w:szCs w:val="24"/>
+        </w:rPr>
+      </w:r>
+    </w:p>
+    <w:p>
+      <w:pPr>
+        <w:pStyle w:val="ListParagraph"/>
+        <w:rPr>
+          <w:sz w:val="24"/>
+          <w:szCs w:val="24"/>
+        </w:rPr>
+      </w:pPr>
+      <w:r>
+        <w:rPr>
+          <w:sz w:val="24"/>
+          <w:szCs w:val="24"/>
+        </w:rPr>
+      </w:r>
+    </w:p>
+    <w:p>
+      <w:pPr>
+        <w:pStyle w:val="ListParagraph"/>
+        <w:rPr>
+          <w:sz w:val="24"/>
+          <w:szCs w:val="24"/>
+        </w:rPr>
+      </w:pPr>
+      <w:r>
+        <w:rPr>
+          <w:sz w:val="24"/>
+          <w:szCs w:val="24"/>
+        </w:rPr>
+      </w:r>
+    </w:p>
+    <w:p>
+      <w:pPr>
+        <w:pStyle w:val="ListParagraph"/>
+        <w:rPr>
+          <w:sz w:val="24"/>
+          <w:szCs w:val="24"/>
+        </w:rPr>
+      </w:pPr>
+      <w:r>
+        <w:rPr>
+          <w:sz w:val="24"/>
+          <w:szCs w:val="24"/>
+        </w:rPr>
       </w:r>
     </w:p>
     <w:p>
@@ -1388,7 +1443,10 @@
         </w:rPr>
       </w:pPr>
       <w:r>
-        <w:rPr/>
+        <w:rPr>
+          <w:sz w:val="24"/>
+          <w:szCs w:val="24"/>
+        </w:rPr>
         <w:drawing>
           <wp:anchor behindDoc="0" distT="0" distB="0" distL="0" distR="0" simplePos="0" locked="0" layoutInCell="0" allowOverlap="1" relativeHeight="7">
             <wp:simplePos x="0" y="0"/>
@@ -1445,31 +1503,37 @@
         </w:rPr>
       </w:pPr>
       <w:r>
+        <w:rPr>
+          <w:sz w:val="24"/>
+          <w:szCs w:val="24"/>
+        </w:rPr>
+      </w:r>
+      <w:r>
+        <w:br w:type="page"/>
+      </w:r>
+    </w:p>
+    <w:p>
+      <w:pPr>
+        <w:pStyle w:val="ListParagraph"/>
         <w:rPr/>
-      </w:r>
-      <w:r>
-        <w:br w:type="page"/>
-      </w:r>
-    </w:p>
-    <w:p>
-      <w:pPr>
-        <w:pStyle w:val="ListParagraph"/>
+      </w:pPr>
+      <w:r>
         <w:rPr/>
-      </w:pPr>
-      <w:r>
-        <w:rPr/>
-      </w:r>
-    </w:p>
-    <w:p>
-      <w:pPr>
-        <w:pStyle w:val="ListParagraph"/>
-        <w:rPr>
-          <w:sz w:val="24"/>
-          <w:szCs w:val="24"/>
-        </w:rPr>
-      </w:pPr>
-      <w:r>
-        <w:rPr/>
+      </w:r>
+    </w:p>
+    <w:p>
+      <w:pPr>
+        <w:pStyle w:val="ListParagraph"/>
+        <w:rPr>
+          <w:sz w:val="24"/>
+          <w:szCs w:val="24"/>
+        </w:rPr>
+      </w:pPr>
+      <w:r>
+        <w:rPr>
+          <w:sz w:val="24"/>
+          <w:szCs w:val="24"/>
+        </w:rPr>
       </w:r>
     </w:p>
     <w:p>
@@ -1505,7 +1569,7 @@
           <w:sz w:val="24"/>
           <w:szCs w:val="24"/>
         </w:rPr>
-        <w:t xml:space="preserve">Curry 3 Bottles – Enough for 30 meals </w:t>
+        <w:t xml:space="preserve">Lee Kum Kee Jar Curry 235GM 3 Bottles – Enough for 30 meals </w:t>
       </w:r>
     </w:p>
     <w:p>
@@ -1764,18 +1828,18 @@
           <w:ilvl w:val="0"/>
           <w:numId w:val="0"/>
         </w:numPr>
-        <w:ind w:hanging="0"/>
-        <w:rPr>
-          <w:sz w:val="24"/>
-          <w:szCs w:val="24"/>
-        </w:rPr>
-      </w:pPr>
-      <w:r>
-        <w:rPr>
-          <w:sz w:val="24"/>
-          <w:szCs w:val="24"/>
-        </w:rPr>
-        <w:t>Coconut Milk 396 gram – Enough for 30 meals</w:t>
+        <w:ind w:left="0" w:hanging="0"/>
+        <w:rPr>
+          <w:sz w:val="24"/>
+          <w:szCs w:val="24"/>
+        </w:rPr>
+      </w:pPr>
+      <w:r>
+        <w:rPr>
+          <w:sz w:val="24"/>
+          <w:szCs w:val="24"/>
+        </w:rPr>
+        <w:t>OSC Coconut Milk 14OZ – Enough for 30 meals</w:t>
       </w:r>
     </w:p>
     <w:p>
@@ -1847,7 +1911,10 @@
         </w:rPr>
       </w:pPr>
       <w:r>
-        <w:rPr/>
+        <w:rPr>
+          <w:sz w:val="24"/>
+          <w:szCs w:val="24"/>
+        </w:rPr>
         <w:drawing>
           <wp:anchor behindDoc="0" distT="0" distB="0" distL="0" distR="0" simplePos="0" locked="0" layoutInCell="0" allowOverlap="1" relativeHeight="9">
             <wp:simplePos x="0" y="0"/>
@@ -1904,91 +1971,115 @@
         </w:rPr>
       </w:pPr>
       <w:r>
-        <w:rPr/>
-      </w:r>
-    </w:p>
-    <w:p>
-      <w:pPr>
-        <w:pStyle w:val="ListParagraph"/>
-        <w:rPr>
-          <w:sz w:val="24"/>
-          <w:szCs w:val="24"/>
-        </w:rPr>
-      </w:pPr>
-      <w:r>
-        <w:rPr/>
-      </w:r>
-    </w:p>
-    <w:p>
-      <w:pPr>
-        <w:pStyle w:val="ListParagraph"/>
-        <w:rPr>
-          <w:sz w:val="24"/>
-          <w:szCs w:val="24"/>
-        </w:rPr>
-      </w:pPr>
-      <w:r>
-        <w:rPr/>
-      </w:r>
-    </w:p>
-    <w:p>
-      <w:pPr>
-        <w:pStyle w:val="ListParagraph"/>
-        <w:rPr>
-          <w:sz w:val="24"/>
-          <w:szCs w:val="24"/>
-        </w:rPr>
-      </w:pPr>
-      <w:r>
-        <w:rPr/>
-      </w:r>
-    </w:p>
-    <w:p>
-      <w:pPr>
-        <w:pStyle w:val="ListParagraph"/>
-        <w:rPr>
-          <w:sz w:val="24"/>
-          <w:szCs w:val="24"/>
-        </w:rPr>
-      </w:pPr>
-      <w:r>
-        <w:rPr/>
-      </w:r>
-    </w:p>
-    <w:p>
-      <w:pPr>
-        <w:pStyle w:val="ListParagraph"/>
-        <w:rPr>
-          <w:sz w:val="24"/>
-          <w:szCs w:val="24"/>
-        </w:rPr>
-      </w:pPr>
-      <w:r>
-        <w:rPr/>
-      </w:r>
-    </w:p>
-    <w:p>
-      <w:pPr>
-        <w:pStyle w:val="ListParagraph"/>
-        <w:rPr>
-          <w:sz w:val="24"/>
-          <w:szCs w:val="24"/>
-        </w:rPr>
-      </w:pPr>
-      <w:r>
-        <w:rPr/>
-      </w:r>
-    </w:p>
-    <w:p>
-      <w:pPr>
-        <w:pStyle w:val="ListParagraph"/>
-        <w:rPr>
-          <w:sz w:val="24"/>
-          <w:szCs w:val="24"/>
-        </w:rPr>
-      </w:pPr>
-      <w:r>
-        <w:rPr/>
+        <w:rPr>
+          <w:sz w:val="24"/>
+          <w:szCs w:val="24"/>
+        </w:rPr>
+      </w:r>
+    </w:p>
+    <w:p>
+      <w:pPr>
+        <w:pStyle w:val="ListParagraph"/>
+        <w:rPr>
+          <w:sz w:val="24"/>
+          <w:szCs w:val="24"/>
+        </w:rPr>
+      </w:pPr>
+      <w:r>
+        <w:rPr>
+          <w:sz w:val="24"/>
+          <w:szCs w:val="24"/>
+        </w:rPr>
+      </w:r>
+    </w:p>
+    <w:p>
+      <w:pPr>
+        <w:pStyle w:val="ListParagraph"/>
+        <w:rPr>
+          <w:sz w:val="24"/>
+          <w:szCs w:val="24"/>
+        </w:rPr>
+      </w:pPr>
+      <w:r>
+        <w:rPr>
+          <w:sz w:val="24"/>
+          <w:szCs w:val="24"/>
+        </w:rPr>
+      </w:r>
+    </w:p>
+    <w:p>
+      <w:pPr>
+        <w:pStyle w:val="ListParagraph"/>
+        <w:rPr>
+          <w:sz w:val="24"/>
+          <w:szCs w:val="24"/>
+        </w:rPr>
+      </w:pPr>
+      <w:r>
+        <w:rPr>
+          <w:sz w:val="24"/>
+          <w:szCs w:val="24"/>
+        </w:rPr>
+      </w:r>
+    </w:p>
+    <w:p>
+      <w:pPr>
+        <w:pStyle w:val="ListParagraph"/>
+        <w:rPr>
+          <w:sz w:val="24"/>
+          <w:szCs w:val="24"/>
+        </w:rPr>
+      </w:pPr>
+      <w:r>
+        <w:rPr>
+          <w:sz w:val="24"/>
+          <w:szCs w:val="24"/>
+        </w:rPr>
+      </w:r>
+    </w:p>
+    <w:p>
+      <w:pPr>
+        <w:pStyle w:val="ListParagraph"/>
+        <w:rPr>
+          <w:sz w:val="24"/>
+          <w:szCs w:val="24"/>
+        </w:rPr>
+      </w:pPr>
+      <w:r>
+        <w:rPr>
+          <w:sz w:val="24"/>
+          <w:szCs w:val="24"/>
+        </w:rPr>
+      </w:r>
+    </w:p>
+    <w:p>
+      <w:pPr>
+        <w:pStyle w:val="ListParagraph"/>
+        <w:rPr>
+          <w:sz w:val="24"/>
+          <w:szCs w:val="24"/>
+        </w:rPr>
+      </w:pPr>
+      <w:r>
+        <w:rPr>
+          <w:sz w:val="24"/>
+          <w:szCs w:val="24"/>
+        </w:rPr>
+      </w:r>
+    </w:p>
+    <w:p>
+      <w:pPr>
+        <w:pStyle w:val="ListParagraph"/>
+        <w:rPr>
+          <w:sz w:val="24"/>
+          <w:szCs w:val="24"/>
+        </w:rPr>
+      </w:pPr>
+      <w:r>
+        <w:rPr>
+          <w:sz w:val="24"/>
+          <w:szCs w:val="24"/>
+        </w:rPr>
       </w:r>
     </w:p>
     <w:p>
@@ -2023,7 +2114,7 @@
           <w:sz w:val="24"/>
           <w:szCs w:val="24"/>
         </w:rPr>
-        <w:t>Chicken Powder – Enough for 30 meals</w:t>
+        <w:t>Knorr No MSG Added Chicken Powder 145GM – Enough for 30 meals</w:t>
       </w:r>
     </w:p>
     <w:p>
@@ -2063,7 +2154,21 @@
           <w:sz w:val="24"/>
           <w:szCs w:val="24"/>
         </w:rPr>
-        <w:t>Approximately $17 per Can</w:t>
+        <w:t>Approximately $17.</w:t>
+      </w:r>
+      <w:r>
+        <w:rPr>
+          <w:sz w:val="24"/>
+          <w:szCs w:val="24"/>
+        </w:rPr>
+        <w:t>9</w:t>
+      </w:r>
+      <w:r>
+        <w:rPr>
+          <w:sz w:val="24"/>
+          <w:szCs w:val="24"/>
+        </w:rPr>
+        <w:t xml:space="preserve"> per Can</w:t>
       </w:r>
     </w:p>
     <w:p>
@@ -2083,31 +2188,51 @@
           <w:sz w:val="24"/>
           <w:szCs w:val="24"/>
         </w:rPr>
-        <w:t xml:space="preserve">Price: $17 </w:t>
-      </w:r>
-    </w:p>
-    <w:p>
-      <w:pPr>
-        <w:pStyle w:val="ListParagraph"/>
-        <w:rPr>
-          <w:sz w:val="24"/>
-          <w:szCs w:val="24"/>
-        </w:rPr>
-      </w:pPr>
-      <w:r>
-        <w:rPr/>
-      </w:r>
-    </w:p>
-    <w:p>
-      <w:pPr>
-        <w:pStyle w:val="ListParagraph"/>
-        <w:rPr>
-          <w:sz w:val="24"/>
-          <w:szCs w:val="24"/>
-        </w:rPr>
-      </w:pPr>
-      <w:r>
-        <w:rPr/>
+        <w:t>Price: $17.</w:t>
+      </w:r>
+      <w:r>
+        <w:rPr>
+          <w:sz w:val="24"/>
+          <w:szCs w:val="24"/>
+        </w:rPr>
+        <w:t>9</w:t>
+      </w:r>
+      <w:r>
+        <w:rPr>
+          <w:sz w:val="24"/>
+          <w:szCs w:val="24"/>
+        </w:rPr>
+        <w:t xml:space="preserve"> </w:t>
+      </w:r>
+    </w:p>
+    <w:p>
+      <w:pPr>
+        <w:pStyle w:val="ListParagraph"/>
+        <w:rPr>
+          <w:sz w:val="24"/>
+          <w:szCs w:val="24"/>
+        </w:rPr>
+      </w:pPr>
+      <w:r>
+        <w:rPr>
+          <w:sz w:val="24"/>
+          <w:szCs w:val="24"/>
+        </w:rPr>
+      </w:r>
+    </w:p>
+    <w:p>
+      <w:pPr>
+        <w:pStyle w:val="ListParagraph"/>
+        <w:rPr>
+          <w:sz w:val="24"/>
+          <w:szCs w:val="24"/>
+        </w:rPr>
+      </w:pPr>
+      <w:r>
+        <w:rPr>
+          <w:sz w:val="24"/>
+          <w:szCs w:val="24"/>
+        </w:rPr>
         <w:drawing>
           <wp:anchor behindDoc="0" distT="0" distB="0" distL="0" distR="0" simplePos="0" locked="0" layoutInCell="0" allowOverlap="1" relativeHeight="10">
             <wp:simplePos x="0" y="0"/>
@@ -2235,14 +2360,7 @@
           <w:sz w:val="24"/>
           <w:szCs w:val="24"/>
         </w:rPr>
-        <w:t>Approximately $</w:t>
-      </w:r>
-      <w:r>
-        <w:rPr>
-          <w:sz w:val="24"/>
-          <w:szCs w:val="24"/>
-        </w:rPr>
-        <w:t>12 For 1kg</w:t>
+        <w:t>Approximately $12 For 1kg</w:t>
       </w:r>
     </w:p>
     <w:p>
@@ -2271,7 +2389,10 @@
         </w:rPr>
       </w:pPr>
       <w:r>
-        <w:rPr/>
+        <w:rPr>
+          <w:sz w:val="24"/>
+          <w:szCs w:val="24"/>
+        </w:rPr>
         <w:drawing>
           <wp:anchor behindDoc="0" distT="0" distB="0" distL="0" distR="0" simplePos="0" locked="0" layoutInCell="0" allowOverlap="1" relativeHeight="11">
             <wp:simplePos x="0" y="0"/>
@@ -2328,79 +2449,100 @@
         </w:rPr>
       </w:pPr>
       <w:r>
-        <w:rPr/>
-      </w:r>
-    </w:p>
-    <w:p>
-      <w:pPr>
-        <w:pStyle w:val="ListParagraph"/>
-        <w:rPr>
-          <w:sz w:val="24"/>
-          <w:szCs w:val="24"/>
-        </w:rPr>
-      </w:pPr>
-      <w:r>
-        <w:rPr/>
-      </w:r>
-    </w:p>
-    <w:p>
-      <w:pPr>
-        <w:pStyle w:val="ListParagraph"/>
-        <w:rPr>
-          <w:sz w:val="24"/>
-          <w:szCs w:val="24"/>
-        </w:rPr>
-      </w:pPr>
-      <w:r>
-        <w:rPr/>
-      </w:r>
-    </w:p>
-    <w:p>
-      <w:pPr>
-        <w:pStyle w:val="ListParagraph"/>
-        <w:rPr>
-          <w:sz w:val="24"/>
-          <w:szCs w:val="24"/>
-        </w:rPr>
-      </w:pPr>
-      <w:r>
-        <w:rPr/>
-      </w:r>
-    </w:p>
-    <w:p>
-      <w:pPr>
-        <w:pStyle w:val="ListParagraph"/>
-        <w:rPr>
-          <w:sz w:val="24"/>
-          <w:szCs w:val="24"/>
-        </w:rPr>
-      </w:pPr>
-      <w:r>
-        <w:rPr/>
-      </w:r>
-    </w:p>
-    <w:p>
-      <w:pPr>
-        <w:pStyle w:val="ListParagraph"/>
-        <w:rPr>
-          <w:sz w:val="24"/>
-          <w:szCs w:val="24"/>
-        </w:rPr>
-      </w:pPr>
-      <w:r>
-        <w:rPr/>
-      </w:r>
-    </w:p>
-    <w:p>
-      <w:pPr>
-        <w:pStyle w:val="ListParagraph"/>
-        <w:rPr>
-          <w:sz w:val="24"/>
-          <w:szCs w:val="24"/>
-        </w:rPr>
-      </w:pPr>
-      <w:r>
-        <w:rPr/>
+        <w:rPr>
+          <w:sz w:val="24"/>
+          <w:szCs w:val="24"/>
+        </w:rPr>
+      </w:r>
+    </w:p>
+    <w:p>
+      <w:pPr>
+        <w:pStyle w:val="ListParagraph"/>
+        <w:rPr>
+          <w:sz w:val="24"/>
+          <w:szCs w:val="24"/>
+        </w:rPr>
+      </w:pPr>
+      <w:r>
+        <w:rPr>
+          <w:sz w:val="24"/>
+          <w:szCs w:val="24"/>
+        </w:rPr>
+      </w:r>
+    </w:p>
+    <w:p>
+      <w:pPr>
+        <w:pStyle w:val="ListParagraph"/>
+        <w:rPr>
+          <w:sz w:val="24"/>
+          <w:szCs w:val="24"/>
+        </w:rPr>
+      </w:pPr>
+      <w:r>
+        <w:rPr>
+          <w:sz w:val="24"/>
+          <w:szCs w:val="24"/>
+        </w:rPr>
+      </w:r>
+    </w:p>
+    <w:p>
+      <w:pPr>
+        <w:pStyle w:val="ListParagraph"/>
+        <w:rPr>
+          <w:sz w:val="24"/>
+          <w:szCs w:val="24"/>
+        </w:rPr>
+      </w:pPr>
+      <w:r>
+        <w:rPr>
+          <w:sz w:val="24"/>
+          <w:szCs w:val="24"/>
+        </w:rPr>
+      </w:r>
+    </w:p>
+    <w:p>
+      <w:pPr>
+        <w:pStyle w:val="ListParagraph"/>
+        <w:rPr>
+          <w:sz w:val="24"/>
+          <w:szCs w:val="24"/>
+        </w:rPr>
+      </w:pPr>
+      <w:r>
+        <w:rPr>
+          <w:sz w:val="24"/>
+          <w:szCs w:val="24"/>
+        </w:rPr>
+      </w:r>
+    </w:p>
+    <w:p>
+      <w:pPr>
+        <w:pStyle w:val="ListParagraph"/>
+        <w:rPr>
+          <w:sz w:val="24"/>
+          <w:szCs w:val="24"/>
+        </w:rPr>
+      </w:pPr>
+      <w:r>
+        <w:rPr>
+          <w:sz w:val="24"/>
+          <w:szCs w:val="24"/>
+        </w:rPr>
+      </w:r>
+    </w:p>
+    <w:p>
+      <w:pPr>
+        <w:pStyle w:val="ListParagraph"/>
+        <w:rPr>
+          <w:sz w:val="24"/>
+          <w:szCs w:val="24"/>
+        </w:rPr>
+      </w:pPr>
+      <w:r>
+        <w:rPr>
+          <w:sz w:val="24"/>
+          <w:szCs w:val="24"/>
+        </w:rPr>
       </w:r>
     </w:p>
     <w:p>
@@ -2431,7 +2573,13 @@
         </w:rPr>
       </w:pPr>
       <w:r>
-        <w:rPr/>
+        <w:rPr>
+          <w:b/>
+          <w:bCs/>
+          <w:color w:val="4472C4" w:themeColor="accent1"/>
+          <w:sz w:val="24"/>
+          <w:szCs w:val="24"/>
+        </w:rPr>
       </w:r>
     </w:p>
     <w:p>
@@ -2447,7 +2595,13 @@
         </w:rPr>
       </w:pPr>
       <w:r>
-        <w:rPr/>
+        <w:rPr>
+          <w:b/>
+          <w:bCs/>
+          <w:color w:val="4472C4" w:themeColor="accent1"/>
+          <w:sz w:val="24"/>
+          <w:szCs w:val="24"/>
+        </w:rPr>
       </w:r>
     </w:p>
     <w:p>
@@ -2463,48 +2617,50 @@
         </w:rPr>
       </w:pPr>
       <w:r>
-        <w:rPr/>
-      </w:r>
-    </w:p>
-    <w:p>
-      <w:pPr>
-        <w:pStyle w:val="Normal"/>
-        <w:rPr>
-          <w:b/>
+        <w:rPr>
           <w:b/>
           <w:bCs/>
           <w:color w:val="4472C4" w:themeColor="accent1"/>
           <w:sz w:val="24"/>
           <w:szCs w:val="24"/>
         </w:rPr>
+      </w:r>
+    </w:p>
+    <w:p>
+      <w:pPr>
+        <w:pStyle w:val="Normal"/>
+        <w:rPr>
+          <w:sz w:val="22"/>
+          <w:szCs w:val="22"/>
+        </w:rPr>
       </w:pPr>
       <w:r>
         <w:rPr>
           <w:b/>
           <w:bCs/>
           <w:color w:val="4472C4" w:themeColor="accent1"/>
-          <w:sz w:val="24"/>
-          <w:szCs w:val="24"/>
-        </w:rPr>
-        <w:t>Total Price: Approximate $3</w:t>
+          <w:sz w:val="22"/>
+          <w:szCs w:val="22"/>
+        </w:rPr>
+        <w:t>Total Price: Approximate $389.</w:t>
       </w:r>
       <w:r>
         <w:rPr>
           <w:b/>
           <w:bCs/>
           <w:color w:val="4472C4" w:themeColor="accent1"/>
-          <w:sz w:val="24"/>
-          <w:szCs w:val="24"/>
-        </w:rPr>
-        <w:t>89</w:t>
+          <w:sz w:val="22"/>
+          <w:szCs w:val="22"/>
+        </w:rPr>
+        <w:t>9</w:t>
       </w:r>
       <w:r>
         <w:rPr>
           <w:b/>
           <w:bCs/>
           <w:color w:val="4472C4" w:themeColor="accent1"/>
-          <w:sz w:val="24"/>
-          <w:szCs w:val="24"/>
+          <w:sz w:val="22"/>
+          <w:szCs w:val="22"/>
         </w:rPr>
         <w:t xml:space="preserve"> (All in terms of Hong Kong Dollars)</w:t>
       </w:r>
@@ -2524,21 +2680,7 @@
           <w:i/>
           <w:iCs/>
         </w:rPr>
-        <w:t>Updated:</w:t>
-      </w:r>
-      <w:r>
-        <w:rPr>
-          <w:i/>
-          <w:iCs/>
-        </w:rPr>
-        <w:t>30</w:t>
-      </w:r>
-      <w:r>
-        <w:rPr>
-          <w:i/>
-          <w:iCs/>
-        </w:rPr>
-        <w:t>th December 2024 price subject to change</w:t>
+        <w:t>Updated:30th December 2024 price subject to change</w:t>
       </w:r>
     </w:p>
     <w:p>
@@ -2687,25 +2829,7 @@
           <w:sz w:val="28"/>
           <w:szCs w:val="28"/>
         </w:rPr>
-        <w:t xml:space="preserve"> – (</w:t>
-      </w:r>
-      <w:r>
-        <w:rPr>
-          <w:i/>
-          <w:iCs/>
-          <w:sz w:val="28"/>
-          <w:szCs w:val="28"/>
-        </w:rPr>
-        <w:t xml:space="preserve">30 </w:t>
-      </w:r>
-      <w:r>
-        <w:rPr>
-          <w:i/>
-          <w:iCs/>
-          <w:sz w:val="28"/>
-          <w:szCs w:val="28"/>
-        </w:rPr>
-        <w:t>meals) (Served for Breakfast or Lunch)</w:t>
+        <w:t xml:space="preserve"> – (30 meals) (Served for Breakfast or Lunch)</w:t>
       </w:r>
     </w:p>
     <w:p>
@@ -2858,16 +2982,7 @@
           <w:sz w:val="28"/>
           <w:szCs w:val="28"/>
         </w:rPr>
-        <w:t>Instant Noodle</w:t>
-      </w:r>
-      <w:r>
-        <w:rPr>
-          <w:i w:val="false"/>
-          <w:iCs w:val="false"/>
-          <w:sz w:val="28"/>
-          <w:szCs w:val="28"/>
-        </w:rPr>
-        <w:t xml:space="preserve"> </w:t>
+        <w:t xml:space="preserve">Instant Noodle </w:t>
       </w:r>
       <w:r>
         <w:rPr>
@@ -2876,25 +2991,7 @@
           <w:sz w:val="28"/>
           <w:szCs w:val="28"/>
         </w:rPr>
-        <w:t>– (</w:t>
-      </w:r>
-      <w:r>
-        <w:rPr>
-          <w:i/>
-          <w:iCs/>
-          <w:sz w:val="28"/>
-          <w:szCs w:val="28"/>
-        </w:rPr>
-        <w:t>30</w:t>
-      </w:r>
-      <w:r>
-        <w:rPr>
-          <w:i/>
-          <w:iCs/>
-          <w:sz w:val="28"/>
-          <w:szCs w:val="28"/>
-        </w:rPr>
-        <w:t xml:space="preserve"> meals) (Served for Breakfast or Lunch)</w:t>
+        <w:t>– (30 meals) (Served for Breakfast or Lunch)</w:t>
       </w:r>
     </w:p>
     <w:p>
@@ -3404,8 +3501,97 @@
           <w:sz w:val="28"/>
           <w:szCs w:val="28"/>
         </w:rPr>
-        <w:t xml:space="preserve">Recommended Portion for </w:t>
-      </w:r>
+        <w:t>Recommended Portion for Beijing Noodle with vegetable and chicken Soup base</w:t>
+      </w:r>
+      <w:r>
+        <w:rPr>
+          <w:sz w:val="28"/>
+          <w:szCs w:val="28"/>
+        </w:rPr>
+        <w:t>:</w:t>
+      </w:r>
+    </w:p>
+    <w:p>
+      <w:pPr>
+        <w:pStyle w:val="ListParagraph"/>
+        <w:numPr>
+          <w:ilvl w:val="0"/>
+          <w:numId w:val="5"/>
+        </w:numPr>
+        <w:rPr>
+          <w:sz w:val="28"/>
+          <w:szCs w:val="28"/>
+        </w:rPr>
+      </w:pPr>
+      <w:r>
+        <w:rPr>
+          <w:sz w:val="28"/>
+          <w:szCs w:val="28"/>
+        </w:rPr>
+        <w:t>1 unit set of noodles (there are total 5 sets per packet).</w:t>
+      </w:r>
+    </w:p>
+    <w:p>
+      <w:pPr>
+        <w:pStyle w:val="ListParagraph"/>
+        <w:numPr>
+          <w:ilvl w:val="0"/>
+          <w:numId w:val="5"/>
+        </w:numPr>
+        <w:rPr>
+          <w:sz w:val="28"/>
+          <w:szCs w:val="28"/>
+        </w:rPr>
+      </w:pPr>
+      <w:r>
+        <w:rPr>
+          <w:sz w:val="28"/>
+          <w:szCs w:val="28"/>
+        </w:rPr>
+        <w:t>Chicken Powder 1 tea Spoon.</w:t>
+      </w:r>
+    </w:p>
+    <w:p>
+      <w:pPr>
+        <w:pStyle w:val="ListParagraph"/>
+        <w:numPr>
+          <w:ilvl w:val="0"/>
+          <w:numId w:val="5"/>
+        </w:numPr>
+        <w:rPr>
+          <w:sz w:val="28"/>
+          <w:szCs w:val="28"/>
+        </w:rPr>
+      </w:pPr>
+      <w:r>
+        <w:rPr>
+          <w:sz w:val="28"/>
+          <w:szCs w:val="28"/>
+        </w:rPr>
+        <w:t>Vegetable ~ add few bunches of vegetables or according to your needs.</w:t>
+      </w:r>
+    </w:p>
+    <w:p>
+      <w:pPr>
+        <w:pStyle w:val="ListParagraph"/>
+        <w:ind w:left="1440" w:hanging="0"/>
+        <w:rPr>
+          <w:sz w:val="28"/>
+          <w:szCs w:val="28"/>
+        </w:rPr>
+      </w:pPr>
+      <w:r>
+        <w:rPr>
+          <w:sz w:val="28"/>
+          <w:szCs w:val="28"/>
+        </w:rPr>
+      </w:r>
+    </w:p>
+    <w:p>
+      <w:pPr>
+        <w:pStyle w:val="ListParagraph"/>
+        <w:rPr/>
+      </w:pPr>
       <w:r>
         <w:rPr>
           <w:b/>
@@ -3413,16 +3599,7 @@
           <w:sz w:val="28"/>
           <w:szCs w:val="28"/>
         </w:rPr>
-        <w:t xml:space="preserve">Beijing </w:t>
-      </w:r>
-      <w:r>
-        <w:rPr>
-          <w:b/>
-          <w:bCs/>
-          <w:sz w:val="28"/>
-          <w:szCs w:val="28"/>
-        </w:rPr>
-        <w:t>Noodle with vegetable and chicken Soup base</w:t>
+        <w:t>Recommended Portion for Curry Chicken enough for 10 days</w:t>
       </w:r>
       <w:r>
         <w:rPr>
@@ -3430,6 +3607,21 @@
           <w:szCs w:val="28"/>
         </w:rPr>
         <w:t>:</w:t>
+      </w:r>
+    </w:p>
+    <w:p>
+      <w:pPr>
+        <w:pStyle w:val="ListParagraph"/>
+        <w:rPr>
+          <w:sz w:val="28"/>
+          <w:szCs w:val="28"/>
+        </w:rPr>
+      </w:pPr>
+      <w:r>
+        <w:rPr>
+          <w:sz w:val="28"/>
+          <w:szCs w:val="28"/>
+        </w:rPr>
       </w:r>
     </w:p>
     <w:p>
@@ -3449,7 +3641,7 @@
           <w:sz w:val="28"/>
           <w:szCs w:val="28"/>
         </w:rPr>
-        <w:t>1 unit set of noodles (there are total 5 sets per packet).</w:t>
+        <w:t>1 bottle of Curry.</w:t>
       </w:r>
     </w:p>
     <w:p>
@@ -3469,7 +3661,7 @@
           <w:sz w:val="28"/>
           <w:szCs w:val="28"/>
         </w:rPr>
-        <w:t>Chicken Powder 1 tea Spoon.</w:t>
+        <w:t>1 Large Chicken Chop, cut into small dices, around 20 pieces.</w:t>
       </w:r>
     </w:p>
     <w:p>
@@ -3489,75 +3681,7 @@
           <w:sz w:val="28"/>
           <w:szCs w:val="28"/>
         </w:rPr>
-        <w:t>Vegetable ~ add few bunches of vegetables or according to your needs.</w:t>
-      </w:r>
-    </w:p>
-    <w:p>
-      <w:pPr>
-        <w:pStyle w:val="ListParagraph"/>
-        <w:ind w:left="1440" w:hanging="0"/>
-        <w:rPr>
-          <w:sz w:val="28"/>
-          <w:szCs w:val="28"/>
-        </w:rPr>
-      </w:pPr>
-      <w:r>
-        <w:rPr>
-          <w:sz w:val="28"/>
-          <w:szCs w:val="28"/>
-        </w:rPr>
-      </w:r>
-    </w:p>
-    <w:p>
-      <w:pPr>
-        <w:pStyle w:val="ListParagraph"/>
-        <w:rPr/>
-      </w:pPr>
-      <w:r>
-        <w:rPr>
-          <w:b/>
-          <w:bCs/>
-          <w:sz w:val="28"/>
-          <w:szCs w:val="28"/>
-        </w:rPr>
-        <w:t xml:space="preserve">Recommended Portion for Curry Chicken enough for </w:t>
-      </w:r>
-      <w:r>
-        <w:rPr>
-          <w:b/>
-          <w:bCs/>
-          <w:sz w:val="28"/>
-          <w:szCs w:val="28"/>
-        </w:rPr>
-        <w:t xml:space="preserve">10 </w:t>
-      </w:r>
-      <w:r>
-        <w:rPr>
-          <w:b/>
-          <w:bCs/>
-          <w:sz w:val="28"/>
-          <w:szCs w:val="28"/>
-        </w:rPr>
-        <w:t>days</w:t>
-      </w:r>
-      <w:r>
-        <w:rPr>
-          <w:sz w:val="28"/>
-          <w:szCs w:val="28"/>
-        </w:rPr>
-        <w:t>:</w:t>
-      </w:r>
-    </w:p>
-    <w:p>
-      <w:pPr>
-        <w:pStyle w:val="ListParagraph"/>
-        <w:rPr>
-          <w:sz w:val="28"/>
-          <w:szCs w:val="28"/>
-        </w:rPr>
-      </w:pPr>
-      <w:r>
-        <w:rPr/>
+        <w:t>3 Potatoes.</w:t>
       </w:r>
     </w:p>
     <w:p>
@@ -3577,7 +3701,7 @@
           <w:sz w:val="28"/>
           <w:szCs w:val="28"/>
         </w:rPr>
-        <w:t>1 bottle of Curry.</w:t>
+        <w:t>1 Onion.</w:t>
       </w:r>
     </w:p>
     <w:p>
@@ -3597,95 +3721,7 @@
           <w:sz w:val="28"/>
           <w:szCs w:val="28"/>
         </w:rPr>
-        <w:t xml:space="preserve">1 Large Chicken Chop, cut into small dices, </w:t>
-      </w:r>
-      <w:r>
-        <w:rPr>
-          <w:sz w:val="28"/>
-          <w:szCs w:val="28"/>
-        </w:rPr>
-        <w:t>around 20 pieces</w:t>
-      </w:r>
-      <w:r>
-        <w:rPr>
-          <w:sz w:val="28"/>
-          <w:szCs w:val="28"/>
-        </w:rPr>
-        <w:t>.</w:t>
-      </w:r>
-    </w:p>
-    <w:p>
-      <w:pPr>
-        <w:pStyle w:val="ListParagraph"/>
-        <w:numPr>
-          <w:ilvl w:val="0"/>
-          <w:numId w:val="5"/>
-        </w:numPr>
-        <w:rPr>
-          <w:sz w:val="28"/>
-          <w:szCs w:val="28"/>
-        </w:rPr>
-      </w:pPr>
-      <w:r>
-        <w:rPr>
-          <w:sz w:val="28"/>
-          <w:szCs w:val="28"/>
-        </w:rPr>
-        <w:t>3 Potatoes.</w:t>
-      </w:r>
-    </w:p>
-    <w:p>
-      <w:pPr>
-        <w:pStyle w:val="ListParagraph"/>
-        <w:numPr>
-          <w:ilvl w:val="0"/>
-          <w:numId w:val="5"/>
-        </w:numPr>
-        <w:rPr>
-          <w:sz w:val="28"/>
-          <w:szCs w:val="28"/>
-        </w:rPr>
-      </w:pPr>
-      <w:r>
-        <w:rPr>
-          <w:sz w:val="28"/>
-          <w:szCs w:val="28"/>
-        </w:rPr>
-        <w:t>1 Onion.</w:t>
-      </w:r>
-    </w:p>
-    <w:p>
-      <w:pPr>
-        <w:pStyle w:val="ListParagraph"/>
-        <w:numPr>
-          <w:ilvl w:val="0"/>
-          <w:numId w:val="5"/>
-        </w:numPr>
-        <w:rPr>
-          <w:sz w:val="28"/>
-          <w:szCs w:val="28"/>
-        </w:rPr>
-      </w:pPr>
-      <w:r>
-        <w:rPr>
-          <w:sz w:val="28"/>
-          <w:szCs w:val="28"/>
-        </w:rPr>
-        <w:t>13</w:t>
-      </w:r>
-      <w:r>
-        <w:rPr>
-          <w:sz w:val="28"/>
-          <w:szCs w:val="28"/>
-        </w:rPr>
-        <w:t>2</w:t>
-      </w:r>
-      <w:r>
-        <w:rPr>
-          <w:sz w:val="28"/>
-          <w:szCs w:val="28"/>
-        </w:rPr>
-        <w:t xml:space="preserve"> ml of Coconut Milk.</w:t>
+        <w:t>132 ml of Coconut Milk.</w:t>
       </w:r>
     </w:p>
     <w:p>

</xml_diff>